<commit_message>
Add dashboard deployment support with processed data
- Add precomputed_results.json for demo mode fallback
- Include analysis_ready.csv for full dashboard functionality
- Update dashboards to handle missing data gracefully
- Add Streamlit Cloud and ShinyApps.io deployment instructions
- Update cross-links between Python and R dashboards
</commit_message>
<xml_diff>
--- a/docs/SCoRE_NL_English.docx
+++ b/docs/SCoRE_NL_English.docx
@@ -1,6 +1,6 @@
 
 <file path=word/document.xml><?xml version="1.0" encoding="utf-8"?>
-<w:document xmlns:wpc="http://schemas.microsoft.com/office/word/2010/wordprocessingCanvas" xmlns:cx="http://schemas.microsoft.com/office/drawing/2014/chartex" xmlns:cx1="http://schemas.microsoft.com/office/drawing/2015/9/8/chartex" xmlns:cx2="http://schemas.microsoft.com/office/drawing/2015/10/21/chartex" xmlns:cx3="http://schemas.microsoft.com/office/drawing/2016/5/9/chartex" xmlns:cx4="http://schemas.microsoft.com/office/drawing/2016/5/10/chartex" xmlns:cx5="http://schemas.microsoft.com/office/drawing/2016/5/11/chartex" xmlns:cx6="http://schemas.microsoft.com/office/drawing/2016/5/12/chartex" xmlns:cx7="http://schemas.microsoft.com/office/drawing/2016/5/13/chartex" xmlns:cx8="http://schemas.microsoft.com/office/drawing/2016/5/14/chartex" xmlns:mc="http://schemas.openxmlformats.org/markup-compatibility/2006" xmlns:aink="http://schemas.microsoft.com/office/drawing/2016/ink" xmlns:am3d="http://schemas.microsoft.com/office/drawing/2017/model3d" xmlns:o="urn:schemas-microsoft-com:office:office" xmlns:oel="http://schemas.microsoft.com/office/2019/extlst" xmlns:r="http://schemas.openxmlformats.org/officeDocument/2006/relationships" xmlns:m="http://schemas.openxmlformats.org/officeDocument/2006/math" xmlns:v="urn:schemas-microsoft-com:vml" xmlns:wp14="http://schemas.microsoft.com/office/word/2010/wordprocessingDrawing" xmlns:wp="http://schemas.openxmlformats.org/drawingml/2006/wordprocessingDrawing" xmlns:w10="urn:schemas-microsoft-com:office:word" xmlns:w="http://schemas.openxmlformats.org/wordprocessingml/2006/main" xmlns:w14="http://schemas.microsoft.com/office/word/2010/wordml" xmlns:w15="http://schemas.microsoft.com/office/word/2012/wordml" xmlns:w16cex="http://schemas.microsoft.com/office/word/2018/wordml/cex" xmlns:w16cid="http://schemas.microsoft.com/office/word/2016/wordml/cid" xmlns:w16="http://schemas.microsoft.com/office/word/2018/wordml" xmlns:w16sdtdh="http://schemas.microsoft.com/office/word/2020/wordml/sdtdatahash" xmlns:w16se="http://schemas.microsoft.com/office/word/2015/wordml/symex" xmlns:wpg="http://schemas.microsoft.com/office/word/2010/wordprocessingGroup" xmlns:wpi="http://schemas.microsoft.com/office/word/2010/wordprocessingInk" xmlns:wne="http://schemas.microsoft.com/office/word/2006/wordml" xmlns:wps="http://schemas.microsoft.com/office/word/2010/wordprocessingShape" mc:Ignorable="w14 w15 w16se w16cid w16 w16cex w16sdtdh wp14">
+<w:document xmlns:wpc="http://schemas.microsoft.com/office/word/2010/wordprocessingCanvas" xmlns:cx="http://schemas.microsoft.com/office/drawing/2014/chartex" xmlns:cx1="http://schemas.microsoft.com/office/drawing/2015/9/8/chartex" xmlns:cx2="http://schemas.microsoft.com/office/drawing/2015/10/21/chartex" xmlns:cx3="http://schemas.microsoft.com/office/drawing/2016/5/9/chartex" xmlns:cx4="http://schemas.microsoft.com/office/drawing/2016/5/10/chartex" xmlns:cx5="http://schemas.microsoft.com/office/drawing/2016/5/11/chartex" xmlns:cx6="http://schemas.microsoft.com/office/drawing/2016/5/12/chartex" xmlns:cx7="http://schemas.microsoft.com/office/drawing/2016/5/13/chartex" xmlns:cx8="http://schemas.microsoft.com/office/drawing/2016/5/14/chartex" xmlns:mc="http://schemas.openxmlformats.org/markup-compatibility/2006" xmlns:aink="http://schemas.microsoft.com/office/drawing/2016/ink" xmlns:am3d="http://schemas.microsoft.com/office/drawing/2017/model3d" xmlns:o="urn:schemas-microsoft-com:office:office" xmlns:oel="http://schemas.microsoft.com/office/2019/extlst" xmlns:r="http://schemas.openxmlformats.org/officeDocument/2006/relationships" xmlns:m="http://schemas.openxmlformats.org/officeDocument/2006/math" xmlns:v="urn:schemas-microsoft-com:vml" xmlns:wp14="http://schemas.microsoft.com/office/word/2010/wordprocessingDrawing" xmlns:wp="http://schemas.openxmlformats.org/drawingml/2006/wordprocessingDrawing" xmlns:w10="urn:schemas-microsoft-com:office:word" xmlns:w="http://schemas.openxmlformats.org/wordprocessingml/2006/main" xmlns:w14="http://schemas.microsoft.com/office/word/2010/wordml" xmlns:w15="http://schemas.microsoft.com/office/word/2012/wordml" xmlns:w16cex="http://schemas.microsoft.com/office/word/2018/wordml/cex" xmlns:w16cid="http://schemas.microsoft.com/office/word/2016/wordml/cid" xmlns:w16="http://schemas.microsoft.com/office/word/2018/wordml" xmlns:w16du="http://schemas.microsoft.com/office/word/2023/wordml/word16du" xmlns:w16sdtdh="http://schemas.microsoft.com/office/word/2020/wordml/sdtdatahash" xmlns:w16sdtfl="http://schemas.microsoft.com/office/word/2024/wordml/sdtformatlock" xmlns:w16se="http://schemas.microsoft.com/office/word/2015/wordml/symex" xmlns:wpg="http://schemas.microsoft.com/office/word/2010/wordprocessingGroup" xmlns:wpi="http://schemas.microsoft.com/office/word/2010/wordprocessingInk" xmlns:wne="http://schemas.microsoft.com/office/word/2006/wordml" xmlns:wps="http://schemas.microsoft.com/office/word/2010/wordprocessingShape" mc:Ignorable="w14 w15 w16se w16cid w16 w16cex w16sdtdh w16sdtfl w16du wp14">
   <w:body>
     <w:p>
       <w:pPr>
@@ -15,6 +15,8 @@
           <w:lang w:val="en-US"/>
         </w:rPr>
       </w:pPr>
+      <w:proofErr w:type="spellStart"/>
+      <w:proofErr w:type="gramStart"/>
       <w:r>
         <w:rPr>
           <w:rFonts w:asciiTheme="minorHAnsi" w:hAnsiTheme="minorHAnsi" w:cstheme="minorHAnsi"/>
@@ -24,8 +26,10 @@
           <w:szCs w:val="20"/>
           <w:lang w:val="en-US"/>
         </w:rPr>
-        <w:t xml:space="preserve">SCoRE </w:t>
-      </w:r>
+        <w:t>SCoRE</w:t>
+      </w:r>
+      <w:proofErr w:type="spellEnd"/>
+      <w:proofErr w:type="gramEnd"/>
       <w:r>
         <w:rPr>
           <w:rFonts w:asciiTheme="minorHAnsi" w:hAnsiTheme="minorHAnsi" w:cstheme="minorHAnsi"/>
@@ -35,6 +39,17 @@
           <w:szCs w:val="20"/>
           <w:lang w:val="en-US"/>
         </w:rPr>
+        <w:t xml:space="preserve"> </w:t>
+      </w:r>
+      <w:r>
+        <w:rPr>
+          <w:rFonts w:asciiTheme="minorHAnsi" w:hAnsiTheme="minorHAnsi" w:cstheme="minorHAnsi"/>
+          <w:b/>
+          <w:color w:val="FFFFFF" w:themeColor="background1"/>
+          <w:sz w:val="22"/>
+          <w:szCs w:val="20"/>
+          <w:lang w:val="en-US"/>
+        </w:rPr>
         <w:t>Master Questionnaire</w:t>
       </w:r>
     </w:p>
@@ -512,7 +527,27 @@
           <w:szCs w:val="20"/>
           <w:lang w:val="en-US" w:eastAsia="en-US"/>
         </w:rPr>
-        <w:t xml:space="preserve">I feel well-represented by the elected representatives in local government. </w:t>
+        <w:t xml:space="preserve">I feel </w:t>
+      </w:r>
+      <w:proofErr w:type="gramStart"/>
+      <w:r>
+        <w:rPr>
+          <w:rFonts w:asciiTheme="minorHAnsi" w:eastAsiaTheme="minorHAnsi" w:hAnsiTheme="minorHAnsi" w:cstheme="minorHAnsi"/>
+          <w:sz w:val="20"/>
+          <w:szCs w:val="20"/>
+          <w:lang w:val="en-US" w:eastAsia="en-US"/>
+        </w:rPr>
+        <w:t>well-represented</w:t>
+      </w:r>
+      <w:proofErr w:type="gramEnd"/>
+      <w:r>
+        <w:rPr>
+          <w:rFonts w:asciiTheme="minorHAnsi" w:eastAsiaTheme="minorHAnsi" w:hAnsiTheme="minorHAnsi" w:cstheme="minorHAnsi"/>
+          <w:sz w:val="20"/>
+          <w:szCs w:val="20"/>
+          <w:lang w:val="en-US" w:eastAsia="en-US"/>
+        </w:rPr>
+        <w:t xml:space="preserve"> by the elected representatives in local government. </w:t>
       </w:r>
     </w:p>
     <w:p>
@@ -1600,7 +1635,27 @@
           <w:szCs w:val="20"/>
           <w:lang w:val="en-US"/>
         </w:rPr>
-        <w:t>How much do public officials care what people like you think?</w:t>
+        <w:t xml:space="preserve">How much do public officials </w:t>
+      </w:r>
+      <w:proofErr w:type="gramStart"/>
+      <w:r>
+        <w:rPr>
+          <w:rFonts w:asciiTheme="minorHAnsi" w:hAnsiTheme="minorHAnsi" w:cstheme="minorHAnsi"/>
+          <w:sz w:val="20"/>
+          <w:szCs w:val="20"/>
+          <w:lang w:val="en-US"/>
+        </w:rPr>
+        <w:t>care</w:t>
+      </w:r>
+      <w:proofErr w:type="gramEnd"/>
+      <w:r>
+        <w:rPr>
+          <w:rFonts w:asciiTheme="minorHAnsi" w:hAnsiTheme="minorHAnsi" w:cstheme="minorHAnsi"/>
+          <w:sz w:val="20"/>
+          <w:szCs w:val="20"/>
+          <w:lang w:val="en-US"/>
+        </w:rPr>
+        <w:t xml:space="preserve"> what people like you think?</w:t>
       </w:r>
     </w:p>
     <w:p>
@@ -2205,8 +2260,19 @@
           <w:lang w:val="en-US" w:eastAsia="en-US"/>
         </w:rPr>
         <w:tab/>
-        <w:t>The people, and not politicians, should make our most important policy decisions.”</w:t>
-      </w:r>
+        <w:t xml:space="preserve">The people, and not politicians, should make our most important policy </w:t>
+      </w:r>
+      <w:proofErr w:type="gramStart"/>
+      <w:r>
+        <w:rPr>
+          <w:rFonts w:asciiTheme="minorHAnsi" w:eastAsiaTheme="minorHAnsi" w:hAnsiTheme="minorHAnsi" w:cstheme="minorHAnsi"/>
+          <w:sz w:val="20"/>
+          <w:szCs w:val="20"/>
+          <w:lang w:val="en-US" w:eastAsia="en-US"/>
+        </w:rPr>
+        <w:t>decisions.”</w:t>
+      </w:r>
+      <w:proofErr w:type="gramEnd"/>
     </w:p>
     <w:p>
       <w:pPr>
@@ -2322,7 +2388,27 @@
           <w:lang w:val="en-US" w:eastAsia="en-US"/>
         </w:rPr>
         <w:tab/>
-        <w:t>What people call “compromise” in politics is really just selling out on one’s principles”</w:t>
+        <w:t xml:space="preserve">What people call “compromise” in politics is </w:t>
+      </w:r>
+      <w:proofErr w:type="gramStart"/>
+      <w:r>
+        <w:rPr>
+          <w:rFonts w:asciiTheme="minorHAnsi" w:eastAsiaTheme="minorHAnsi" w:hAnsiTheme="minorHAnsi" w:cstheme="minorHAnsi"/>
+          <w:sz w:val="20"/>
+          <w:szCs w:val="20"/>
+          <w:lang w:val="en-US" w:eastAsia="en-US"/>
+        </w:rPr>
+        <w:t>really just</w:t>
+      </w:r>
+      <w:proofErr w:type="gramEnd"/>
+      <w:r>
+        <w:rPr>
+          <w:rFonts w:asciiTheme="minorHAnsi" w:eastAsiaTheme="minorHAnsi" w:hAnsiTheme="minorHAnsi" w:cstheme="minorHAnsi"/>
+          <w:sz w:val="20"/>
+          <w:szCs w:val="20"/>
+          <w:lang w:val="en-US" w:eastAsia="en-US"/>
+        </w:rPr>
+        <w:t xml:space="preserve"> selling out on one’s principles”</w:t>
       </w:r>
     </w:p>
     <w:p>
@@ -2583,14 +2669,25 @@
           <w:lang w:val="en-US"/>
         </w:rPr>
       </w:pPr>
-      <w:r>
-        <w:rPr>
-          <w:rFonts w:asciiTheme="minorHAnsi" w:hAnsiTheme="minorHAnsi" w:cstheme="minorHAnsi"/>
-          <w:sz w:val="20"/>
-          <w:szCs w:val="20"/>
-          <w:lang w:val="en-US"/>
-        </w:rPr>
-        <w:t>Generally speaking, do you think that (OUR COUNTRY)'s membership of the European Union is [UK: would be]</w:t>
+      <w:proofErr w:type="gramStart"/>
+      <w:r>
+        <w:rPr>
+          <w:rFonts w:asciiTheme="minorHAnsi" w:hAnsiTheme="minorHAnsi" w:cstheme="minorHAnsi"/>
+          <w:sz w:val="20"/>
+          <w:szCs w:val="20"/>
+          <w:lang w:val="en-US"/>
+        </w:rPr>
+        <w:t>Generally speaking, do</w:t>
+      </w:r>
+      <w:proofErr w:type="gramEnd"/>
+      <w:r>
+        <w:rPr>
+          <w:rFonts w:asciiTheme="minorHAnsi" w:hAnsiTheme="minorHAnsi" w:cstheme="minorHAnsi"/>
+          <w:sz w:val="20"/>
+          <w:szCs w:val="20"/>
+          <w:lang w:val="en-US"/>
+        </w:rPr>
+        <w:t xml:space="preserve"> you think that (OUR COUNTRY)'s membership of the European Union is [UK: would be]</w:t>
       </w:r>
     </w:p>
     <w:p>
@@ -4308,8 +4405,19 @@
           <w:szCs w:val="20"/>
           <w:lang w:val="en-US"/>
         </w:rPr>
-        <w:t>Would vote blanc</w:t>
-      </w:r>
+        <w:t xml:space="preserve">Would vote </w:t>
+      </w:r>
+      <w:proofErr w:type="spellStart"/>
+      <w:r>
+        <w:rPr>
+          <w:rFonts w:asciiTheme="minorHAnsi" w:hAnsiTheme="minorHAnsi" w:cstheme="minorHAnsi"/>
+          <w:sz w:val="20"/>
+          <w:szCs w:val="20"/>
+          <w:lang w:val="en-US"/>
+        </w:rPr>
+        <w:t>blanc</w:t>
+      </w:r>
+      <w:proofErr w:type="spellEnd"/>
     </w:p>
     <w:p>
       <w:pPr>
@@ -4892,8 +5000,36 @@
           <w:sz w:val="20"/>
           <w:szCs w:val="20"/>
         </w:rPr>
-        <w:t>What our country really needs instead of more ‘‘civil rights’’  is a good sti</w:t>
-      </w:r>
+        <w:t>What our country really needs instead of more ‘‘civil rights’</w:t>
+      </w:r>
+      <w:proofErr w:type="gramStart"/>
+      <w:r>
+        <w:rPr>
+          <w:rFonts w:cstheme="minorHAnsi"/>
+          <w:sz w:val="20"/>
+          <w:szCs w:val="20"/>
+        </w:rPr>
+        <w:t>’  is</w:t>
+      </w:r>
+      <w:proofErr w:type="gramEnd"/>
+      <w:r>
+        <w:rPr>
+          <w:rFonts w:cstheme="minorHAnsi"/>
+          <w:sz w:val="20"/>
+          <w:szCs w:val="20"/>
+        </w:rPr>
+        <w:t xml:space="preserve"> a good </w:t>
+      </w:r>
+      <w:proofErr w:type="spellStart"/>
+      <w:r>
+        <w:rPr>
+          <w:rFonts w:cstheme="minorHAnsi"/>
+          <w:sz w:val="20"/>
+          <w:szCs w:val="20"/>
+        </w:rPr>
+        <w:t>sti</w:t>
+      </w:r>
+      <w:proofErr w:type="spellEnd"/>
       <w:r>
         <w:rPr>
           <w:rFonts w:ascii="Cambria Math" w:hAnsi="Cambria Math" w:cs="Cambria Math"/>
@@ -5052,13 +5188,23 @@
         </w:rPr>
         <w:t>ﬀ</w:t>
       </w:r>
-      <w:r>
-        <w:rPr>
-          <w:rFonts w:cstheme="minorHAnsi"/>
-          <w:sz w:val="20"/>
-          <w:szCs w:val="20"/>
-        </w:rPr>
-        <w:t>erent from everyone else.</w:t>
+      <w:proofErr w:type="spellStart"/>
+      <w:r>
+        <w:rPr>
+          <w:rFonts w:cstheme="minorHAnsi"/>
+          <w:sz w:val="20"/>
+          <w:szCs w:val="20"/>
+        </w:rPr>
+        <w:t>erent</w:t>
+      </w:r>
+      <w:proofErr w:type="spellEnd"/>
+      <w:r>
+        <w:rPr>
+          <w:rFonts w:cstheme="minorHAnsi"/>
+          <w:sz w:val="20"/>
+          <w:szCs w:val="20"/>
+        </w:rPr>
+        <w:t xml:space="preserve"> from everyone else.</w:t>
       </w:r>
     </w:p>
     <w:p>
@@ -5799,8 +5945,19 @@
           <w:szCs w:val="20"/>
           <w:lang w:val="en-US"/>
         </w:rPr>
-        <w:t>No, none at all</w:t>
-      </w:r>
+        <w:t xml:space="preserve">No, </w:t>
+      </w:r>
+      <w:proofErr w:type="gramStart"/>
+      <w:r>
+        <w:rPr>
+          <w:rFonts w:asciiTheme="minorHAnsi" w:hAnsiTheme="minorHAnsi" w:cstheme="minorHAnsi"/>
+          <w:sz w:val="20"/>
+          <w:szCs w:val="20"/>
+          <w:lang w:val="en-US"/>
+        </w:rPr>
+        <w:t>none at all</w:t>
+      </w:r>
+      <w:proofErr w:type="gramEnd"/>
     </w:p>
     <w:p>
       <w:pPr>
@@ -5934,7 +6091,29 @@
           <w:szCs w:val="20"/>
           <w:lang w:val="en-US"/>
         </w:rPr>
-        <w:t>This could be on public transport, in the street, in shops or in the neighbourhood.</w:t>
+        <w:t xml:space="preserve">This could be on public transport, in the street, in shops or in the </w:t>
+      </w:r>
+      <w:proofErr w:type="spellStart"/>
+      <w:r>
+        <w:rPr>
+          <w:rFonts w:asciiTheme="minorHAnsi" w:hAnsiTheme="minorHAnsi" w:cstheme="minorHAnsi"/>
+          <w:i/>
+          <w:sz w:val="20"/>
+          <w:szCs w:val="20"/>
+          <w:lang w:val="en-US"/>
+        </w:rPr>
+        <w:t>neighbourhood</w:t>
+      </w:r>
+      <w:proofErr w:type="spellEnd"/>
+      <w:r>
+        <w:rPr>
+          <w:rFonts w:asciiTheme="minorHAnsi" w:hAnsiTheme="minorHAnsi" w:cstheme="minorHAnsi"/>
+          <w:i/>
+          <w:sz w:val="20"/>
+          <w:szCs w:val="20"/>
+          <w:lang w:val="en-US"/>
+        </w:rPr>
+        <w:t>.</w:t>
       </w:r>
     </w:p>
     <w:p>
@@ -8771,7 +8950,35 @@
           <w:sz w:val="20"/>
           <w:szCs w:val="20"/>
         </w:rPr>
-        <w:t xml:space="preserve">The EU helps to protect European citizens from the negative effects of globalisation  // </w:t>
+        <w:t xml:space="preserve">The EU helps to protect European citizens from the negative effects of </w:t>
+      </w:r>
+      <w:proofErr w:type="spellStart"/>
+      <w:proofErr w:type="gramStart"/>
+      <w:r>
+        <w:rPr>
+          <w:rFonts w:cstheme="minorHAnsi"/>
+          <w:sz w:val="20"/>
+          <w:szCs w:val="20"/>
+        </w:rPr>
+        <w:t>globalisation</w:t>
+      </w:r>
+      <w:proofErr w:type="spellEnd"/>
+      <w:r>
+        <w:rPr>
+          <w:rFonts w:cstheme="minorHAnsi"/>
+          <w:sz w:val="20"/>
+          <w:szCs w:val="20"/>
+        </w:rPr>
+        <w:t xml:space="preserve">  /</w:t>
+      </w:r>
+      <w:proofErr w:type="gramEnd"/>
+      <w:r>
+        <w:rPr>
+          <w:rFonts w:cstheme="minorHAnsi"/>
+          <w:sz w:val="20"/>
+          <w:szCs w:val="20"/>
+        </w:rPr>
+        <w:t xml:space="preserve">/ </w:t>
       </w:r>
       <w:r>
         <w:rPr>
@@ -8787,8 +8994,18 @@
           <w:sz w:val="20"/>
           <w:szCs w:val="20"/>
         </w:rPr>
-        <w:t>sitive effects of globalisation</w:t>
-      </w:r>
+        <w:t xml:space="preserve">sitive effects of </w:t>
+      </w:r>
+      <w:proofErr w:type="spellStart"/>
+      <w:r>
+        <w:rPr>
+          <w:rFonts w:cstheme="minorHAnsi"/>
+          <w:sz w:val="20"/>
+          <w:szCs w:val="20"/>
+        </w:rPr>
+        <w:t>globalisation</w:t>
+      </w:r>
+      <w:proofErr w:type="spellEnd"/>
     </w:p>
     <w:p>
       <w:pPr>
@@ -9176,7 +9393,25 @@
           <w:sz w:val="20"/>
           <w:szCs w:val="20"/>
         </w:rPr>
-        <w:t>After a year, whether or not have worked</w:t>
+        <w:t xml:space="preserve">After a year, </w:t>
+      </w:r>
+      <w:proofErr w:type="gramStart"/>
+      <w:r>
+        <w:rPr>
+          <w:rFonts w:cstheme="minorHAnsi"/>
+          <w:sz w:val="20"/>
+          <w:szCs w:val="20"/>
+        </w:rPr>
+        <w:t>whether or not</w:t>
+      </w:r>
+      <w:proofErr w:type="gramEnd"/>
+      <w:r>
+        <w:rPr>
+          <w:rFonts w:cstheme="minorHAnsi"/>
+          <w:sz w:val="20"/>
+          <w:szCs w:val="20"/>
+        </w:rPr>
+        <w:t xml:space="preserve"> have worked</w:t>
       </w:r>
     </w:p>
     <w:p>
@@ -9198,7 +9433,61 @@
           <w:sz w:val="20"/>
           <w:szCs w:val="20"/>
         </w:rPr>
-        <w:t>After worked and paid taxes at least a year</w:t>
+        <w:t xml:space="preserve">After </w:t>
+      </w:r>
+      <w:proofErr w:type="gramStart"/>
+      <w:r>
+        <w:rPr>
+          <w:rFonts w:cstheme="minorHAnsi"/>
+          <w:sz w:val="20"/>
+          <w:szCs w:val="20"/>
+        </w:rPr>
+        <w:t>worked</w:t>
+      </w:r>
+      <w:proofErr w:type="gramEnd"/>
+      <w:r>
+        <w:rPr>
+          <w:rFonts w:cstheme="minorHAnsi"/>
+          <w:sz w:val="20"/>
+          <w:szCs w:val="20"/>
+        </w:rPr>
+        <w:t xml:space="preserve"> and </w:t>
+      </w:r>
+      <w:proofErr w:type="gramStart"/>
+      <w:r>
+        <w:rPr>
+          <w:rFonts w:cstheme="minorHAnsi"/>
+          <w:sz w:val="20"/>
+          <w:szCs w:val="20"/>
+        </w:rPr>
+        <w:t>paid</w:t>
+      </w:r>
+      <w:proofErr w:type="gramEnd"/>
+      <w:r>
+        <w:rPr>
+          <w:rFonts w:cstheme="minorHAnsi"/>
+          <w:sz w:val="20"/>
+          <w:szCs w:val="20"/>
+        </w:rPr>
+        <w:t xml:space="preserve"> </w:t>
+      </w:r>
+      <w:proofErr w:type="gramStart"/>
+      <w:r>
+        <w:rPr>
+          <w:rFonts w:cstheme="minorHAnsi"/>
+          <w:sz w:val="20"/>
+          <w:szCs w:val="20"/>
+        </w:rPr>
+        <w:t>taxes</w:t>
+      </w:r>
+      <w:proofErr w:type="gramEnd"/>
+      <w:r>
+        <w:rPr>
+          <w:rFonts w:cstheme="minorHAnsi"/>
+          <w:sz w:val="20"/>
+          <w:szCs w:val="20"/>
+        </w:rPr>
+        <w:t xml:space="preserve"> at least a year</w:t>
       </w:r>
     </w:p>
     <w:p>
@@ -9220,7 +9509,43 @@
           <w:sz w:val="20"/>
           <w:szCs w:val="20"/>
         </w:rPr>
-        <w:t>After worked and paid taxes at least five years</w:t>
+        <w:t xml:space="preserve">After </w:t>
+      </w:r>
+      <w:proofErr w:type="gramStart"/>
+      <w:r>
+        <w:rPr>
+          <w:rFonts w:cstheme="minorHAnsi"/>
+          <w:sz w:val="20"/>
+          <w:szCs w:val="20"/>
+        </w:rPr>
+        <w:t>worked</w:t>
+      </w:r>
+      <w:proofErr w:type="gramEnd"/>
+      <w:r>
+        <w:rPr>
+          <w:rFonts w:cstheme="minorHAnsi"/>
+          <w:sz w:val="20"/>
+          <w:szCs w:val="20"/>
+        </w:rPr>
+        <w:t xml:space="preserve"> and </w:t>
+      </w:r>
+      <w:proofErr w:type="gramStart"/>
+      <w:r>
+        <w:rPr>
+          <w:rFonts w:cstheme="minorHAnsi"/>
+          <w:sz w:val="20"/>
+          <w:szCs w:val="20"/>
+        </w:rPr>
+        <w:t>paid</w:t>
+      </w:r>
+      <w:proofErr w:type="gramEnd"/>
+      <w:r>
+        <w:rPr>
+          <w:rFonts w:cstheme="minorHAnsi"/>
+          <w:sz w:val="20"/>
+          <w:szCs w:val="20"/>
+        </w:rPr>
+        <w:t xml:space="preserve"> taxes at least five years</w:t>
       </w:r>
     </w:p>
     <w:p>
@@ -9341,7 +9666,67 @@
           <w:szCs w:val="20"/>
           <w:lang w:val="en-US"/>
         </w:rPr>
-        <w:t xml:space="preserve"> most important issue or problem facing (country) at the moment ? </w:t>
+        <w:t xml:space="preserve"> most important </w:t>
+      </w:r>
+      <w:proofErr w:type="gramStart"/>
+      <w:r>
+        <w:rPr>
+          <w:rFonts w:asciiTheme="minorHAnsi" w:hAnsiTheme="minorHAnsi" w:cstheme="minorHAnsi"/>
+          <w:sz w:val="20"/>
+          <w:szCs w:val="20"/>
+          <w:lang w:val="en-US"/>
+        </w:rPr>
+        <w:t>issue</w:t>
+      </w:r>
+      <w:proofErr w:type="gramEnd"/>
+      <w:r>
+        <w:rPr>
+          <w:rFonts w:asciiTheme="minorHAnsi" w:hAnsiTheme="minorHAnsi" w:cstheme="minorHAnsi"/>
+          <w:sz w:val="20"/>
+          <w:szCs w:val="20"/>
+          <w:lang w:val="en-US"/>
+        </w:rPr>
+        <w:t xml:space="preserve"> or </w:t>
+      </w:r>
+      <w:proofErr w:type="gramStart"/>
+      <w:r>
+        <w:rPr>
+          <w:rFonts w:asciiTheme="minorHAnsi" w:hAnsiTheme="minorHAnsi" w:cstheme="minorHAnsi"/>
+          <w:sz w:val="20"/>
+          <w:szCs w:val="20"/>
+          <w:lang w:val="en-US"/>
+        </w:rPr>
+        <w:t>problem</w:t>
+      </w:r>
+      <w:proofErr w:type="gramEnd"/>
+      <w:r>
+        <w:rPr>
+          <w:rFonts w:asciiTheme="minorHAnsi" w:hAnsiTheme="minorHAnsi" w:cstheme="minorHAnsi"/>
+          <w:sz w:val="20"/>
+          <w:szCs w:val="20"/>
+          <w:lang w:val="en-US"/>
+        </w:rPr>
+        <w:t xml:space="preserve"> facing (country) at the </w:t>
+      </w:r>
+      <w:proofErr w:type="gramStart"/>
+      <w:r>
+        <w:rPr>
+          <w:rFonts w:asciiTheme="minorHAnsi" w:hAnsiTheme="minorHAnsi" w:cstheme="minorHAnsi"/>
+          <w:sz w:val="20"/>
+          <w:szCs w:val="20"/>
+          <w:lang w:val="en-US"/>
+        </w:rPr>
+        <w:t>moment ?</w:t>
+      </w:r>
+      <w:proofErr w:type="gramEnd"/>
+      <w:r>
+        <w:rPr>
+          <w:rFonts w:asciiTheme="minorHAnsi" w:hAnsiTheme="minorHAnsi" w:cstheme="minorHAnsi"/>
+          <w:sz w:val="20"/>
+          <w:szCs w:val="20"/>
+          <w:lang w:val="en-US"/>
+        </w:rPr>
+        <w:t xml:space="preserve"> </w:t>
       </w:r>
     </w:p>
     <w:p>
@@ -9709,7 +10094,25 @@
           <w:sz w:val="20"/>
           <w:szCs w:val="20"/>
         </w:rPr>
-        <w:t>o        The environment, climate and energy issues</w:t>
+        <w:t xml:space="preserve">o        </w:t>
+      </w:r>
+      <w:proofErr w:type="gramStart"/>
+      <w:r>
+        <w:rPr>
+          <w:rFonts w:cstheme="minorHAnsi"/>
+          <w:sz w:val="20"/>
+          <w:szCs w:val="20"/>
+        </w:rPr>
+        <w:t>The</w:t>
+      </w:r>
+      <w:proofErr w:type="gramEnd"/>
+      <w:r>
+        <w:rPr>
+          <w:rFonts w:cstheme="minorHAnsi"/>
+          <w:sz w:val="20"/>
+          <w:szCs w:val="20"/>
+        </w:rPr>
+        <w:t xml:space="preserve"> environment, climate and energy issues</w:t>
       </w:r>
     </w:p>
     <w:p>
@@ -9732,7 +10135,25 @@
           <w:szCs w:val="20"/>
         </w:rPr>
         <w:lastRenderedPageBreak/>
-        <w:t>o        The functioning of the European Union</w:t>
+        <w:t xml:space="preserve">o        </w:t>
+      </w:r>
+      <w:proofErr w:type="gramStart"/>
+      <w:r>
+        <w:rPr>
+          <w:rFonts w:cstheme="minorHAnsi"/>
+          <w:sz w:val="20"/>
+          <w:szCs w:val="20"/>
+        </w:rPr>
+        <w:t>The</w:t>
+      </w:r>
+      <w:proofErr w:type="gramEnd"/>
+      <w:r>
+        <w:rPr>
+          <w:rFonts w:cstheme="minorHAnsi"/>
+          <w:sz w:val="20"/>
+          <w:szCs w:val="20"/>
+        </w:rPr>
+        <w:t xml:space="preserve"> functioning of the European Union</w:t>
       </w:r>
     </w:p>
     <w:p>
@@ -11039,7 +11460,27 @@
           <w:lang w:val="en-US" w:eastAsia="en-US"/>
         </w:rPr>
         <w:tab/>
-        <w:t>Your neighbourhood or town?</w:t>
+        <w:t xml:space="preserve">Your </w:t>
+      </w:r>
+      <w:proofErr w:type="spellStart"/>
+      <w:r>
+        <w:rPr>
+          <w:rFonts w:asciiTheme="minorHAnsi" w:eastAsiaTheme="minorHAnsi" w:hAnsiTheme="minorHAnsi" w:cstheme="minorHAnsi"/>
+          <w:sz w:val="20"/>
+          <w:szCs w:val="20"/>
+          <w:lang w:val="en-US" w:eastAsia="en-US"/>
+        </w:rPr>
+        <w:t>neighbourhood</w:t>
+      </w:r>
+      <w:proofErr w:type="spellEnd"/>
+      <w:r>
+        <w:rPr>
+          <w:rFonts w:asciiTheme="minorHAnsi" w:eastAsiaTheme="minorHAnsi" w:hAnsiTheme="minorHAnsi" w:cstheme="minorHAnsi"/>
+          <w:sz w:val="20"/>
+          <w:szCs w:val="20"/>
+          <w:lang w:val="en-US" w:eastAsia="en-US"/>
+        </w:rPr>
+        <w:t xml:space="preserve"> or town?</w:t>
       </w:r>
       <w:r>
         <w:rPr>
@@ -11610,7 +12051,25 @@
           <w:sz w:val="20"/>
           <w:szCs w:val="20"/>
         </w:rPr>
-        <w:t xml:space="preserve">I still live in the place I was born </w:t>
+        <w:t xml:space="preserve">I still live in the </w:t>
+      </w:r>
+      <w:proofErr w:type="gramStart"/>
+      <w:r>
+        <w:rPr>
+          <w:rFonts w:cstheme="minorHAnsi"/>
+          <w:sz w:val="20"/>
+          <w:szCs w:val="20"/>
+        </w:rPr>
+        <w:t>place</w:t>
+      </w:r>
+      <w:proofErr w:type="gramEnd"/>
+      <w:r>
+        <w:rPr>
+          <w:rFonts w:cstheme="minorHAnsi"/>
+          <w:sz w:val="20"/>
+          <w:szCs w:val="20"/>
+        </w:rPr>
+        <w:t xml:space="preserve"> I was born </w:t>
       </w:r>
     </w:p>
     <w:p>
@@ -11772,7 +12231,27 @@
           <w:szCs w:val="20"/>
           <w:lang w:val="en-US"/>
         </w:rPr>
-        <w:t>Thinking of your immediate neighbourhood - do you have problems with the following?</w:t>
+        <w:t xml:space="preserve">Thinking of your immediate </w:t>
+      </w:r>
+      <w:proofErr w:type="spellStart"/>
+      <w:r>
+        <w:rPr>
+          <w:rFonts w:asciiTheme="minorHAnsi" w:hAnsiTheme="minorHAnsi" w:cstheme="minorHAnsi"/>
+          <w:sz w:val="20"/>
+          <w:szCs w:val="20"/>
+          <w:lang w:val="en-US"/>
+        </w:rPr>
+        <w:t>neighbourhood</w:t>
+      </w:r>
+      <w:proofErr w:type="spellEnd"/>
+      <w:r>
+        <w:rPr>
+          <w:rFonts w:asciiTheme="minorHAnsi" w:hAnsiTheme="minorHAnsi" w:cstheme="minorHAnsi"/>
+          <w:sz w:val="20"/>
+          <w:szCs w:val="20"/>
+          <w:lang w:val="en-US"/>
+        </w:rPr>
+        <w:t xml:space="preserve"> - do you have problems with the following?</w:t>
       </w:r>
     </w:p>
     <w:p>
@@ -11920,8 +12399,18 @@
           <w:sz w:val="20"/>
           <w:szCs w:val="20"/>
         </w:rPr>
-        <w:t>Traffic congestion in your immediate neighbourhood</w:t>
-      </w:r>
+        <w:t xml:space="preserve">Traffic congestion in your immediate </w:t>
+      </w:r>
+      <w:proofErr w:type="spellStart"/>
+      <w:r>
+        <w:rPr>
+          <w:rFonts w:cstheme="minorHAnsi"/>
+          <w:sz w:val="20"/>
+          <w:szCs w:val="20"/>
+        </w:rPr>
+        <w:t>neighbourhood</w:t>
+      </w:r>
+      <w:proofErr w:type="spellEnd"/>
       <w:r>
         <w:rPr>
           <w:rFonts w:cstheme="minorHAnsi"/>
@@ -12198,7 +12687,25 @@
           <w:sz w:val="20"/>
           <w:szCs w:val="20"/>
         </w:rPr>
-        <w:t>Public transport facilities (bus, metro, tram, etc)</w:t>
+        <w:t xml:space="preserve">Public transport facilities (bus, metro, tram, </w:t>
+      </w:r>
+      <w:proofErr w:type="spellStart"/>
+      <w:r>
+        <w:rPr>
+          <w:rFonts w:cstheme="minorHAnsi"/>
+          <w:sz w:val="20"/>
+          <w:szCs w:val="20"/>
+        </w:rPr>
+        <w:t>etc</w:t>
+      </w:r>
+      <w:proofErr w:type="spellEnd"/>
+      <w:r>
+        <w:rPr>
+          <w:rFonts w:cstheme="minorHAnsi"/>
+          <w:sz w:val="20"/>
+          <w:szCs w:val="20"/>
+        </w:rPr>
+        <w:t>)</w:t>
       </w:r>
     </w:p>
     <w:p>
@@ -12220,7 +12727,25 @@
           <w:sz w:val="20"/>
           <w:szCs w:val="20"/>
         </w:rPr>
-        <w:t xml:space="preserve">Cinema, theatre; cultural centre </w:t>
+        <w:t xml:space="preserve">Cinema, theatre; cultural </w:t>
+      </w:r>
+      <w:proofErr w:type="spellStart"/>
+      <w:r>
+        <w:rPr>
+          <w:rFonts w:cstheme="minorHAnsi"/>
+          <w:sz w:val="20"/>
+          <w:szCs w:val="20"/>
+        </w:rPr>
+        <w:t>centre</w:t>
+      </w:r>
+      <w:proofErr w:type="spellEnd"/>
+      <w:r>
+        <w:rPr>
+          <w:rFonts w:cstheme="minorHAnsi"/>
+          <w:sz w:val="20"/>
+          <w:szCs w:val="20"/>
+        </w:rPr>
+        <w:t xml:space="preserve"> </w:t>
       </w:r>
     </w:p>
     <w:p>
@@ -12521,7 +13046,27 @@
           <w:szCs w:val="20"/>
           <w:lang w:val="en-US"/>
         </w:rPr>
-        <w:t>Do you feel at home in your neighbourhood?</w:t>
+        <w:t xml:space="preserve">Do you feel at home in your </w:t>
+      </w:r>
+      <w:proofErr w:type="spellStart"/>
+      <w:r>
+        <w:rPr>
+          <w:rFonts w:asciiTheme="minorHAnsi" w:hAnsiTheme="minorHAnsi" w:cstheme="minorHAnsi"/>
+          <w:sz w:val="20"/>
+          <w:szCs w:val="20"/>
+          <w:lang w:val="en-US"/>
+        </w:rPr>
+        <w:t>neighbourhood</w:t>
+      </w:r>
+      <w:proofErr w:type="spellEnd"/>
+      <w:r>
+        <w:rPr>
+          <w:rFonts w:asciiTheme="minorHAnsi" w:hAnsiTheme="minorHAnsi" w:cstheme="minorHAnsi"/>
+          <w:sz w:val="20"/>
+          <w:szCs w:val="20"/>
+          <w:lang w:val="en-US"/>
+        </w:rPr>
+        <w:t>?</w:t>
       </w:r>
     </w:p>
     <w:p>
@@ -12791,8 +13336,19 @@
           <w:szCs w:val="20"/>
           <w:lang w:val="en-US"/>
         </w:rPr>
-        <w:t>In the past 5 years, has your neighbourhood</w:t>
-      </w:r>
+        <w:t xml:space="preserve">In the past 5 years, has your </w:t>
+      </w:r>
+      <w:proofErr w:type="spellStart"/>
+      <w:r>
+        <w:rPr>
+          <w:rFonts w:asciiTheme="minorHAnsi" w:hAnsiTheme="minorHAnsi" w:cstheme="minorHAnsi"/>
+          <w:sz w:val="20"/>
+          <w:szCs w:val="20"/>
+          <w:lang w:val="en-US"/>
+        </w:rPr>
+        <w:t>neighbourhood</w:t>
+      </w:r>
+      <w:proofErr w:type="spellEnd"/>
     </w:p>
     <w:p>
       <w:pPr>
@@ -13503,7 +14059,27 @@
           <w:szCs w:val="20"/>
           <w:lang w:val="en-US"/>
         </w:rPr>
-        <w:t>Do you currently participate actively in or do voluntary work for one or more of the following organisations?</w:t>
+        <w:t xml:space="preserve">Do you currently participate actively in or do voluntary work for one or more of the following </w:t>
+      </w:r>
+      <w:proofErr w:type="spellStart"/>
+      <w:r>
+        <w:rPr>
+          <w:rFonts w:asciiTheme="minorHAnsi" w:hAnsiTheme="minorHAnsi" w:cstheme="minorHAnsi"/>
+          <w:sz w:val="20"/>
+          <w:szCs w:val="20"/>
+          <w:lang w:val="en-US"/>
+        </w:rPr>
+        <w:t>organisations</w:t>
+      </w:r>
+      <w:proofErr w:type="spellEnd"/>
+      <w:r>
+        <w:rPr>
+          <w:rFonts w:asciiTheme="minorHAnsi" w:hAnsiTheme="minorHAnsi" w:cstheme="minorHAnsi"/>
+          <w:sz w:val="20"/>
+          <w:szCs w:val="20"/>
+          <w:lang w:val="en-US"/>
+        </w:rPr>
+        <w:t>?</w:t>
       </w:r>
     </w:p>
     <w:p>
@@ -13573,7 +14149,27 @@
           <w:lang w:val="en-US"/>
         </w:rPr>
         <w:tab/>
-        <w:t>A sports club or club for outdoor activities (recreation organisation)</w:t>
+        <w:t xml:space="preserve">A sports club or club for outdoor activities (recreation </w:t>
+      </w:r>
+      <w:proofErr w:type="spellStart"/>
+      <w:r>
+        <w:rPr>
+          <w:rFonts w:asciiTheme="minorHAnsi" w:hAnsiTheme="minorHAnsi" w:cstheme="minorHAnsi"/>
+          <w:sz w:val="20"/>
+          <w:szCs w:val="20"/>
+          <w:lang w:val="en-US"/>
+        </w:rPr>
+        <w:t>organisation</w:t>
+      </w:r>
+      <w:proofErr w:type="spellEnd"/>
+      <w:r>
+        <w:rPr>
+          <w:rFonts w:asciiTheme="minorHAnsi" w:hAnsiTheme="minorHAnsi" w:cstheme="minorHAnsi"/>
+          <w:sz w:val="20"/>
+          <w:szCs w:val="20"/>
+          <w:lang w:val="en-US"/>
+        </w:rPr>
+        <w:t>)</w:t>
       </w:r>
     </w:p>
     <w:p>
@@ -13660,8 +14256,19 @@
           <w:lang w:val="en-US"/>
         </w:rPr>
         <w:tab/>
-        <w:t>business or professional organisation</w:t>
-      </w:r>
+        <w:t xml:space="preserve">business or professional </w:t>
+      </w:r>
+      <w:proofErr w:type="spellStart"/>
+      <w:r>
+        <w:rPr>
+          <w:rFonts w:asciiTheme="minorHAnsi" w:hAnsiTheme="minorHAnsi" w:cstheme="minorHAnsi"/>
+          <w:sz w:val="20"/>
+          <w:szCs w:val="20"/>
+          <w:lang w:val="en-US"/>
+        </w:rPr>
+        <w:t>organisation</w:t>
+      </w:r>
+      <w:proofErr w:type="spellEnd"/>
     </w:p>
     <w:p>
       <w:pPr>
@@ -13718,8 +14325,59 @@
           <w:lang w:val="en-US"/>
         </w:rPr>
         <w:tab/>
-        <w:t>international organisation such as development aid organisation or human rights organisation</w:t>
-      </w:r>
+        <w:t xml:space="preserve">international </w:t>
+      </w:r>
+      <w:proofErr w:type="spellStart"/>
+      <w:r>
+        <w:rPr>
+          <w:rFonts w:asciiTheme="minorHAnsi" w:hAnsiTheme="minorHAnsi" w:cstheme="minorHAnsi"/>
+          <w:sz w:val="20"/>
+          <w:szCs w:val="20"/>
+          <w:lang w:val="en-US"/>
+        </w:rPr>
+        <w:t>organisation</w:t>
+      </w:r>
+      <w:proofErr w:type="spellEnd"/>
+      <w:r>
+        <w:rPr>
+          <w:rFonts w:asciiTheme="minorHAnsi" w:hAnsiTheme="minorHAnsi" w:cstheme="minorHAnsi"/>
+          <w:sz w:val="20"/>
+          <w:szCs w:val="20"/>
+          <w:lang w:val="en-US"/>
+        </w:rPr>
+        <w:t xml:space="preserve"> such as development aid </w:t>
+      </w:r>
+      <w:proofErr w:type="spellStart"/>
+      <w:r>
+        <w:rPr>
+          <w:rFonts w:asciiTheme="minorHAnsi" w:hAnsiTheme="minorHAnsi" w:cstheme="minorHAnsi"/>
+          <w:sz w:val="20"/>
+          <w:szCs w:val="20"/>
+          <w:lang w:val="en-US"/>
+        </w:rPr>
+        <w:t>organisation</w:t>
+      </w:r>
+      <w:proofErr w:type="spellEnd"/>
+      <w:r>
+        <w:rPr>
+          <w:rFonts w:asciiTheme="minorHAnsi" w:hAnsiTheme="minorHAnsi" w:cstheme="minorHAnsi"/>
+          <w:sz w:val="20"/>
+          <w:szCs w:val="20"/>
+          <w:lang w:val="en-US"/>
+        </w:rPr>
+        <w:t xml:space="preserve"> or human rights </w:t>
+      </w:r>
+      <w:proofErr w:type="spellStart"/>
+      <w:r>
+        <w:rPr>
+          <w:rFonts w:asciiTheme="minorHAnsi" w:hAnsiTheme="minorHAnsi" w:cstheme="minorHAnsi"/>
+          <w:sz w:val="20"/>
+          <w:szCs w:val="20"/>
+          <w:lang w:val="en-US"/>
+        </w:rPr>
+        <w:t>organisation</w:t>
+      </w:r>
+      <w:proofErr w:type="spellEnd"/>
     </w:p>
     <w:p>
       <w:pPr>
@@ -13747,7 +14405,26 @@
           <w:lang w:val="en-US"/>
         </w:rPr>
         <w:tab/>
-        <w:t>organisation for environmental protection, animal rights, etc.</w:t>
+      </w:r>
+      <w:proofErr w:type="spellStart"/>
+      <w:r>
+        <w:rPr>
+          <w:rFonts w:asciiTheme="minorHAnsi" w:hAnsiTheme="minorHAnsi" w:cstheme="minorHAnsi"/>
+          <w:sz w:val="20"/>
+          <w:szCs w:val="20"/>
+          <w:lang w:val="en-US"/>
+        </w:rPr>
+        <w:t>organisation</w:t>
+      </w:r>
+      <w:proofErr w:type="spellEnd"/>
+      <w:r>
+        <w:rPr>
+          <w:rFonts w:asciiTheme="minorHAnsi" w:hAnsiTheme="minorHAnsi" w:cstheme="minorHAnsi"/>
+          <w:sz w:val="20"/>
+          <w:szCs w:val="20"/>
+          <w:lang w:val="en-US"/>
+        </w:rPr>
+        <w:t xml:space="preserve"> for environmental protection, animal rights, etc.</w:t>
       </w:r>
     </w:p>
     <w:p>
@@ -13776,8 +14453,39 @@
           <w:lang w:val="en-US"/>
         </w:rPr>
         <w:tab/>
-        <w:t>charity organisation or social aid organisation</w:t>
-      </w:r>
+        <w:t xml:space="preserve">charity </w:t>
+      </w:r>
+      <w:proofErr w:type="spellStart"/>
+      <w:r>
+        <w:rPr>
+          <w:rFonts w:asciiTheme="minorHAnsi" w:hAnsiTheme="minorHAnsi" w:cstheme="minorHAnsi"/>
+          <w:sz w:val="20"/>
+          <w:szCs w:val="20"/>
+          <w:lang w:val="en-US"/>
+        </w:rPr>
+        <w:t>organisation</w:t>
+      </w:r>
+      <w:proofErr w:type="spellEnd"/>
+      <w:r>
+        <w:rPr>
+          <w:rFonts w:asciiTheme="minorHAnsi" w:hAnsiTheme="minorHAnsi" w:cstheme="minorHAnsi"/>
+          <w:sz w:val="20"/>
+          <w:szCs w:val="20"/>
+          <w:lang w:val="en-US"/>
+        </w:rPr>
+        <w:t xml:space="preserve"> or social aid </w:t>
+      </w:r>
+      <w:proofErr w:type="spellStart"/>
+      <w:r>
+        <w:rPr>
+          <w:rFonts w:asciiTheme="minorHAnsi" w:hAnsiTheme="minorHAnsi" w:cstheme="minorHAnsi"/>
+          <w:sz w:val="20"/>
+          <w:szCs w:val="20"/>
+          <w:lang w:val="en-US"/>
+        </w:rPr>
+        <w:t>organisation</w:t>
+      </w:r>
+      <w:proofErr w:type="spellEnd"/>
     </w:p>
     <w:p>
       <w:pPr>
@@ -13834,7 +14542,46 @@
           <w:lang w:val="en-US"/>
         </w:rPr>
         <w:tab/>
-        <w:t>organisation for the defence of elderly rights</w:t>
+      </w:r>
+      <w:proofErr w:type="spellStart"/>
+      <w:r>
+        <w:rPr>
+          <w:rFonts w:asciiTheme="minorHAnsi" w:hAnsiTheme="minorHAnsi" w:cstheme="minorHAnsi"/>
+          <w:sz w:val="20"/>
+          <w:szCs w:val="20"/>
+          <w:lang w:val="en-US"/>
+        </w:rPr>
+        <w:t>organisation</w:t>
+      </w:r>
+      <w:proofErr w:type="spellEnd"/>
+      <w:r>
+        <w:rPr>
+          <w:rFonts w:asciiTheme="minorHAnsi" w:hAnsiTheme="minorHAnsi" w:cstheme="minorHAnsi"/>
+          <w:sz w:val="20"/>
+          <w:szCs w:val="20"/>
+          <w:lang w:val="en-US"/>
+        </w:rPr>
+        <w:t xml:space="preserve"> for the </w:t>
+      </w:r>
+      <w:proofErr w:type="spellStart"/>
+      <w:r>
+        <w:rPr>
+          <w:rFonts w:asciiTheme="minorHAnsi" w:hAnsiTheme="minorHAnsi" w:cstheme="minorHAnsi"/>
+          <w:sz w:val="20"/>
+          <w:szCs w:val="20"/>
+          <w:lang w:val="en-US"/>
+        </w:rPr>
+        <w:t>defence</w:t>
+      </w:r>
+      <w:proofErr w:type="spellEnd"/>
+      <w:r>
+        <w:rPr>
+          <w:rFonts w:asciiTheme="minorHAnsi" w:hAnsiTheme="minorHAnsi" w:cstheme="minorHAnsi"/>
+          <w:sz w:val="20"/>
+          <w:szCs w:val="20"/>
+          <w:lang w:val="en-US"/>
+        </w:rPr>
+        <w:t xml:space="preserve"> of elderly rights</w:t>
       </w:r>
     </w:p>
     <w:p>
@@ -13863,8 +14610,19 @@
           <w:lang w:val="en-US"/>
         </w:rPr>
         <w:tab/>
-        <w:t>Religious or church organisation</w:t>
-      </w:r>
+        <w:t xml:space="preserve">Religious or church </w:t>
+      </w:r>
+      <w:proofErr w:type="spellStart"/>
+      <w:r>
+        <w:rPr>
+          <w:rFonts w:asciiTheme="minorHAnsi" w:hAnsiTheme="minorHAnsi" w:cstheme="minorHAnsi"/>
+          <w:sz w:val="20"/>
+          <w:szCs w:val="20"/>
+          <w:lang w:val="en-US"/>
+        </w:rPr>
+        <w:t>organisation</w:t>
+      </w:r>
+      <w:proofErr w:type="spellEnd"/>
     </w:p>
     <w:p>
       <w:pPr>
@@ -13892,8 +14650,19 @@
           <w:lang w:val="en-US"/>
         </w:rPr>
         <w:tab/>
-        <w:t>Political party or organisation</w:t>
-      </w:r>
+        <w:t xml:space="preserve">Political party or </w:t>
+      </w:r>
+      <w:proofErr w:type="spellStart"/>
+      <w:r>
+        <w:rPr>
+          <w:rFonts w:asciiTheme="minorHAnsi" w:hAnsiTheme="minorHAnsi" w:cstheme="minorHAnsi"/>
+          <w:sz w:val="20"/>
+          <w:szCs w:val="20"/>
+          <w:lang w:val="en-US"/>
+        </w:rPr>
+        <w:t>organisation</w:t>
+      </w:r>
+      <w:proofErr w:type="spellEnd"/>
     </w:p>
     <w:p>
       <w:pPr>
@@ -13921,7 +14690,26 @@
           <w:lang w:val="en-US"/>
         </w:rPr>
         <w:tab/>
-        <w:t>Organisation defending the interest of patients and\or disabled</w:t>
+      </w:r>
+      <w:proofErr w:type="spellStart"/>
+      <w:r>
+        <w:rPr>
+          <w:rFonts w:asciiTheme="minorHAnsi" w:hAnsiTheme="minorHAnsi" w:cstheme="minorHAnsi"/>
+          <w:sz w:val="20"/>
+          <w:szCs w:val="20"/>
+          <w:lang w:val="en-US"/>
+        </w:rPr>
+        <w:t>Organisation</w:t>
+      </w:r>
+      <w:proofErr w:type="spellEnd"/>
+      <w:r>
+        <w:rPr>
+          <w:rFonts w:asciiTheme="minorHAnsi" w:hAnsiTheme="minorHAnsi" w:cstheme="minorHAnsi"/>
+          <w:sz w:val="20"/>
+          <w:szCs w:val="20"/>
+          <w:lang w:val="en-US"/>
+        </w:rPr>
+        <w:t xml:space="preserve"> defending the interest of patients and\or disabled</w:t>
       </w:r>
     </w:p>
     <w:p>
@@ -13950,8 +14738,19 @@
           <w:lang w:val="en-US"/>
         </w:rPr>
         <w:tab/>
-        <w:t>Other interest groups for specific causes such as women, people with specific sexual orientation, local issues, etc</w:t>
-      </w:r>
+        <w:t xml:space="preserve">Other interest groups for specific causes such as women, people with specific sexual orientation, local issues, </w:t>
+      </w:r>
+      <w:proofErr w:type="spellStart"/>
+      <w:r>
+        <w:rPr>
+          <w:rFonts w:asciiTheme="minorHAnsi" w:hAnsiTheme="minorHAnsi" w:cstheme="minorHAnsi"/>
+          <w:sz w:val="20"/>
+          <w:szCs w:val="20"/>
+          <w:lang w:val="en-US"/>
+        </w:rPr>
+        <w:t>etc</w:t>
+      </w:r>
+      <w:proofErr w:type="spellEnd"/>
     </w:p>
     <w:p>
       <w:pPr>
@@ -14153,7 +14952,25 @@
           <w:sz w:val="20"/>
           <w:szCs w:val="20"/>
         </w:rPr>
-        <w:t>… worked in another organisation or association?</w:t>
+        <w:t xml:space="preserve">… worked in another </w:t>
+      </w:r>
+      <w:proofErr w:type="spellStart"/>
+      <w:r>
+        <w:rPr>
+          <w:rFonts w:cstheme="minorHAnsi"/>
+          <w:sz w:val="20"/>
+          <w:szCs w:val="20"/>
+        </w:rPr>
+        <w:t>organisation</w:t>
+      </w:r>
+      <w:proofErr w:type="spellEnd"/>
+      <w:r>
+        <w:rPr>
+          <w:rFonts w:cstheme="minorHAnsi"/>
+          <w:sz w:val="20"/>
+          <w:szCs w:val="20"/>
+        </w:rPr>
+        <w:t xml:space="preserve"> or association?</w:t>
       </w:r>
     </w:p>
     <w:p>
@@ -14222,8 +15039,18 @@
           <w:szCs w:val="20"/>
         </w:rPr>
         <w:lastRenderedPageBreak/>
-        <w:t>… posted or shared anything about politics online, for example on blogs, via email or on social media such as Facebook or Twitter ?</w:t>
-      </w:r>
+        <w:t xml:space="preserve">… posted or shared anything about politics online, for example on blogs, via email or on social media such as Facebook or </w:t>
+      </w:r>
+      <w:proofErr w:type="gramStart"/>
+      <w:r>
+        <w:rPr>
+          <w:rFonts w:cstheme="minorHAnsi"/>
+          <w:sz w:val="20"/>
+          <w:szCs w:val="20"/>
+        </w:rPr>
+        <w:t>Twitter ?</w:t>
+      </w:r>
+      <w:proofErr w:type="gramEnd"/>
       <w:r>
         <w:rPr>
           <w:rFonts w:cstheme="minorHAnsi"/>
@@ -15638,7 +16465,25 @@
           <w:sz w:val="20"/>
           <w:szCs w:val="20"/>
         </w:rPr>
-        <w:t xml:space="preserve">08 doing housework, looking after children or other persons </w:t>
+        <w:t xml:space="preserve">08 doing housework, looking after children or other </w:t>
+      </w:r>
+      <w:proofErr w:type="gramStart"/>
+      <w:r>
+        <w:rPr>
+          <w:rFonts w:cstheme="minorHAnsi"/>
+          <w:sz w:val="20"/>
+          <w:szCs w:val="20"/>
+        </w:rPr>
+        <w:t>persons</w:t>
+      </w:r>
+      <w:proofErr w:type="gramEnd"/>
+      <w:r>
+        <w:rPr>
+          <w:rFonts w:cstheme="minorHAnsi"/>
+          <w:sz w:val="20"/>
+          <w:szCs w:val="20"/>
+        </w:rPr>
+        <w:t xml:space="preserve"> </w:t>
       </w:r>
     </w:p>
     <w:p>
@@ -16002,7 +16847,29 @@
           <w:szCs w:val="20"/>
           <w:lang w:eastAsia="nl-NL"/>
         </w:rPr>
-        <w:t xml:space="preserve">Which of the types of organisation on this card do/did you work for? </w:t>
+        <w:t xml:space="preserve">Which of the types of </w:t>
+      </w:r>
+      <w:proofErr w:type="spellStart"/>
+      <w:proofErr w:type="gramStart"/>
+      <w:r>
+        <w:rPr>
+          <w:rFonts w:eastAsia="Times New Roman" w:cstheme="minorHAnsi"/>
+          <w:sz w:val="20"/>
+          <w:szCs w:val="20"/>
+          <w:lang w:eastAsia="nl-NL"/>
+        </w:rPr>
+        <w:t>organisation</w:t>
+      </w:r>
+      <w:proofErr w:type="spellEnd"/>
+      <w:proofErr w:type="gramEnd"/>
+      <w:r>
+        <w:rPr>
+          <w:rFonts w:eastAsia="Times New Roman" w:cstheme="minorHAnsi"/>
+          <w:sz w:val="20"/>
+          <w:szCs w:val="20"/>
+          <w:lang w:eastAsia="nl-NL"/>
+        </w:rPr>
+        <w:t xml:space="preserve"> on this card do/did you work for? </w:t>
       </w:r>
     </w:p>
     <w:p>
@@ -16632,8 +17499,19 @@
           <w:szCs w:val="20"/>
           <w:lang w:val="en-US"/>
         </w:rPr>
-        <w:t>personal assistant – clerical worker – office clerk – call centre</w:t>
-      </w:r>
+        <w:t xml:space="preserve">personal assistant – clerical worker – office clerk – call </w:t>
+      </w:r>
+      <w:proofErr w:type="spellStart"/>
+      <w:r>
+        <w:rPr>
+          <w:rFonts w:asciiTheme="minorHAnsi" w:hAnsiTheme="minorHAnsi" w:cstheme="minorHAnsi"/>
+          <w:sz w:val="20"/>
+          <w:szCs w:val="20"/>
+          <w:lang w:val="en-US"/>
+        </w:rPr>
+        <w:t>centre</w:t>
+      </w:r>
+      <w:proofErr w:type="spellEnd"/>
     </w:p>
     <w:p>
       <w:pPr>
@@ -16699,26 +17577,77 @@
           <w:szCs w:val="20"/>
           <w:lang w:val="en-US"/>
         </w:rPr>
-        <w:t>planning, organising and co-ordinating work, and for finance)</w:t>
-      </w:r>
-    </w:p>
-    <w:p>
-      <w:pPr>
-        <w:rPr>
-          <w:rFonts w:asciiTheme="minorHAnsi" w:hAnsiTheme="minorHAnsi" w:cstheme="minorHAnsi"/>
-          <w:sz w:val="20"/>
-          <w:szCs w:val="20"/>
-          <w:lang w:val="en-US"/>
-        </w:rPr>
-      </w:pPr>
-      <w:r>
-        <w:rPr>
-          <w:rFonts w:asciiTheme="minorHAnsi" w:hAnsiTheme="minorHAnsi" w:cstheme="minorHAnsi"/>
-          <w:sz w:val="20"/>
-          <w:szCs w:val="20"/>
-          <w:lang w:val="en-US"/>
-        </w:rPr>
-        <w:t>such as: finance manager – chief executive</w:t>
+        <w:t xml:space="preserve">planning, </w:t>
+      </w:r>
+      <w:proofErr w:type="spellStart"/>
+      <w:r>
+        <w:rPr>
+          <w:rFonts w:asciiTheme="minorHAnsi" w:hAnsiTheme="minorHAnsi" w:cstheme="minorHAnsi"/>
+          <w:sz w:val="20"/>
+          <w:szCs w:val="20"/>
+          <w:lang w:val="en-US"/>
+        </w:rPr>
+        <w:t>organising</w:t>
+      </w:r>
+      <w:proofErr w:type="spellEnd"/>
+      <w:r>
+        <w:rPr>
+          <w:rFonts w:asciiTheme="minorHAnsi" w:hAnsiTheme="minorHAnsi" w:cstheme="minorHAnsi"/>
+          <w:sz w:val="20"/>
+          <w:szCs w:val="20"/>
+          <w:lang w:val="en-US"/>
+        </w:rPr>
+        <w:t xml:space="preserve"> and </w:t>
+      </w:r>
+      <w:proofErr w:type="spellStart"/>
+      <w:r>
+        <w:rPr>
+          <w:rFonts w:asciiTheme="minorHAnsi" w:hAnsiTheme="minorHAnsi" w:cstheme="minorHAnsi"/>
+          <w:sz w:val="20"/>
+          <w:szCs w:val="20"/>
+          <w:lang w:val="en-US"/>
+        </w:rPr>
+        <w:t>co-ordinating</w:t>
+      </w:r>
+      <w:proofErr w:type="spellEnd"/>
+      <w:r>
+        <w:rPr>
+          <w:rFonts w:asciiTheme="minorHAnsi" w:hAnsiTheme="minorHAnsi" w:cstheme="minorHAnsi"/>
+          <w:sz w:val="20"/>
+          <w:szCs w:val="20"/>
+          <w:lang w:val="en-US"/>
+        </w:rPr>
+        <w:t xml:space="preserve"> work, and for finance)</w:t>
+      </w:r>
+    </w:p>
+    <w:p>
+      <w:pPr>
+        <w:rPr>
+          <w:rFonts w:asciiTheme="minorHAnsi" w:hAnsiTheme="minorHAnsi" w:cstheme="minorHAnsi"/>
+          <w:sz w:val="20"/>
+          <w:szCs w:val="20"/>
+          <w:lang w:val="en-US"/>
+        </w:rPr>
+      </w:pPr>
+      <w:proofErr w:type="gramStart"/>
+      <w:r>
+        <w:rPr>
+          <w:rFonts w:asciiTheme="minorHAnsi" w:hAnsiTheme="minorHAnsi" w:cstheme="minorHAnsi"/>
+          <w:sz w:val="20"/>
+          <w:szCs w:val="20"/>
+          <w:lang w:val="en-US"/>
+        </w:rPr>
+        <w:t>such as:</w:t>
+      </w:r>
+      <w:proofErr w:type="gramEnd"/>
+      <w:r>
+        <w:rPr>
+          <w:rFonts w:asciiTheme="minorHAnsi" w:hAnsiTheme="minorHAnsi" w:cstheme="minorHAnsi"/>
+          <w:sz w:val="20"/>
+          <w:szCs w:val="20"/>
+          <w:lang w:val="en-US"/>
+        </w:rPr>
+        <w:t xml:space="preserve"> finance manager – chief executive</w:t>
       </w:r>
     </w:p>
     <w:p>
@@ -16864,6 +17793,7 @@
           <w:lang w:val="en-US"/>
         </w:rPr>
       </w:pPr>
+      <w:proofErr w:type="gramStart"/>
       <w:r>
         <w:rPr>
           <w:rFonts w:asciiTheme="minorHAnsi" w:hAnsiTheme="minorHAnsi" w:cstheme="minorHAnsi"/>
@@ -16873,6 +17803,7 @@
         </w:rPr>
         <w:t>assistant</w:t>
       </w:r>
+      <w:proofErr w:type="gramEnd"/>
     </w:p>
     <w:p>
       <w:pPr>
@@ -16938,7 +17869,27 @@
           <w:szCs w:val="20"/>
           <w:lang w:val="en-US"/>
         </w:rPr>
-        <w:t>– messenger – labourer – waiter/waitress – bar staff</w:t>
+        <w:t xml:space="preserve">– messenger – </w:t>
+      </w:r>
+      <w:proofErr w:type="spellStart"/>
+      <w:r>
+        <w:rPr>
+          <w:rFonts w:asciiTheme="minorHAnsi" w:hAnsiTheme="minorHAnsi" w:cstheme="minorHAnsi"/>
+          <w:sz w:val="20"/>
+          <w:szCs w:val="20"/>
+          <w:lang w:val="en-US"/>
+        </w:rPr>
+        <w:t>labourer</w:t>
+      </w:r>
+      <w:proofErr w:type="spellEnd"/>
+      <w:r>
+        <w:rPr>
+          <w:rFonts w:asciiTheme="minorHAnsi" w:hAnsiTheme="minorHAnsi" w:cstheme="minorHAnsi"/>
+          <w:sz w:val="20"/>
+          <w:szCs w:val="20"/>
+          <w:lang w:val="en-US"/>
+        </w:rPr>
+        <w:t xml:space="preserve"> – waiter/waitress – bar staff</w:t>
       </w:r>
     </w:p>
     <w:p>
@@ -17463,7 +18414,27 @@
           <w:szCs w:val="20"/>
           <w:lang w:val="en-US"/>
         </w:rPr>
-        <w:t>Do you consider yourself as belonging to any particular religion or denomination?</w:t>
+        <w:t xml:space="preserve">Do you consider yourself as belonging to any </w:t>
+      </w:r>
+      <w:proofErr w:type="gramStart"/>
+      <w:r>
+        <w:rPr>
+          <w:rFonts w:asciiTheme="minorHAnsi" w:hAnsiTheme="minorHAnsi" w:cstheme="minorHAnsi"/>
+          <w:sz w:val="20"/>
+          <w:szCs w:val="20"/>
+          <w:lang w:val="en-US"/>
+        </w:rPr>
+        <w:t>particular religion</w:t>
+      </w:r>
+      <w:proofErr w:type="gramEnd"/>
+      <w:r>
+        <w:rPr>
+          <w:rFonts w:asciiTheme="minorHAnsi" w:hAnsiTheme="minorHAnsi" w:cstheme="minorHAnsi"/>
+          <w:sz w:val="20"/>
+          <w:szCs w:val="20"/>
+          <w:lang w:val="en-US"/>
+        </w:rPr>
+        <w:t xml:space="preserve"> or denomination?</w:t>
       </w:r>
     </w:p>
     <w:p>
@@ -18941,7 +19912,47 @@
           <w:szCs w:val="20"/>
           <w:lang w:val="en-US"/>
         </w:rPr>
-        <w:t>What is your nationality? Please tell me the country(ies) that applies(y).</w:t>
+        <w:t>What is your nationality? Please tell me the country(</w:t>
+      </w:r>
+      <w:proofErr w:type="spellStart"/>
+      <w:r>
+        <w:rPr>
+          <w:rFonts w:asciiTheme="minorHAnsi" w:hAnsiTheme="minorHAnsi" w:cstheme="minorHAnsi"/>
+          <w:sz w:val="20"/>
+          <w:szCs w:val="20"/>
+          <w:lang w:val="en-US"/>
+        </w:rPr>
+        <w:t>ies</w:t>
+      </w:r>
+      <w:proofErr w:type="spellEnd"/>
+      <w:r>
+        <w:rPr>
+          <w:rFonts w:asciiTheme="minorHAnsi" w:hAnsiTheme="minorHAnsi" w:cstheme="minorHAnsi"/>
+          <w:sz w:val="20"/>
+          <w:szCs w:val="20"/>
+          <w:lang w:val="en-US"/>
+        </w:rPr>
+        <w:t xml:space="preserve">) that </w:t>
+      </w:r>
+      <w:proofErr w:type="gramStart"/>
+      <w:r>
+        <w:rPr>
+          <w:rFonts w:asciiTheme="minorHAnsi" w:hAnsiTheme="minorHAnsi" w:cstheme="minorHAnsi"/>
+          <w:sz w:val="20"/>
+          <w:szCs w:val="20"/>
+          <w:lang w:val="en-US"/>
+        </w:rPr>
+        <w:t>applies</w:t>
+      </w:r>
+      <w:proofErr w:type="gramEnd"/>
+      <w:r>
+        <w:rPr>
+          <w:rFonts w:asciiTheme="minorHAnsi" w:hAnsiTheme="minorHAnsi" w:cstheme="minorHAnsi"/>
+          <w:sz w:val="20"/>
+          <w:szCs w:val="20"/>
+          <w:lang w:val="en-US"/>
+        </w:rPr>
+        <w:t>(y).</w:t>
       </w:r>
     </w:p>
     <w:p>
@@ -19025,7 +20036,7 @@
 </file>
 
 <file path=word/endnotes.xml><?xml version="1.0" encoding="utf-8"?>
-<w:endnotes xmlns:wpc="http://schemas.microsoft.com/office/word/2010/wordprocessingCanvas" xmlns:cx="http://schemas.microsoft.com/office/drawing/2014/chartex" xmlns:cx1="http://schemas.microsoft.com/office/drawing/2015/9/8/chartex" xmlns:cx2="http://schemas.microsoft.com/office/drawing/2015/10/21/chartex" xmlns:cx3="http://schemas.microsoft.com/office/drawing/2016/5/9/chartex" xmlns:cx4="http://schemas.microsoft.com/office/drawing/2016/5/10/chartex" xmlns:cx5="http://schemas.microsoft.com/office/drawing/2016/5/11/chartex" xmlns:cx6="http://schemas.microsoft.com/office/drawing/2016/5/12/chartex" xmlns:cx7="http://schemas.microsoft.com/office/drawing/2016/5/13/chartex" xmlns:cx8="http://schemas.microsoft.com/office/drawing/2016/5/14/chartex" xmlns:mc="http://schemas.openxmlformats.org/markup-compatibility/2006" xmlns:aink="http://schemas.microsoft.com/office/drawing/2016/ink" xmlns:am3d="http://schemas.microsoft.com/office/drawing/2017/model3d" xmlns:o="urn:schemas-microsoft-com:office:office" xmlns:oel="http://schemas.microsoft.com/office/2019/extlst" xmlns:r="http://schemas.openxmlformats.org/officeDocument/2006/relationships" xmlns:m="http://schemas.openxmlformats.org/officeDocument/2006/math" xmlns:v="urn:schemas-microsoft-com:vml" xmlns:wp14="http://schemas.microsoft.com/office/word/2010/wordprocessingDrawing" xmlns:wp="http://schemas.openxmlformats.org/drawingml/2006/wordprocessingDrawing" xmlns:w10="urn:schemas-microsoft-com:office:word" xmlns:w="http://schemas.openxmlformats.org/wordprocessingml/2006/main" xmlns:w14="http://schemas.microsoft.com/office/word/2010/wordml" xmlns:w15="http://schemas.microsoft.com/office/word/2012/wordml" xmlns:w16cex="http://schemas.microsoft.com/office/word/2018/wordml/cex" xmlns:w16cid="http://schemas.microsoft.com/office/word/2016/wordml/cid" xmlns:w16="http://schemas.microsoft.com/office/word/2018/wordml" xmlns:w16sdtdh="http://schemas.microsoft.com/office/word/2020/wordml/sdtdatahash" xmlns:w16se="http://schemas.microsoft.com/office/word/2015/wordml/symex" xmlns:wpg="http://schemas.microsoft.com/office/word/2010/wordprocessingGroup" xmlns:wpi="http://schemas.microsoft.com/office/word/2010/wordprocessingInk" xmlns:wne="http://schemas.microsoft.com/office/word/2006/wordml" xmlns:wps="http://schemas.microsoft.com/office/word/2010/wordprocessingShape" mc:Ignorable="w14 w15 w16se w16cid w16 w16cex w16sdtdh wp14">
+<w:endnotes xmlns:wpc="http://schemas.microsoft.com/office/word/2010/wordprocessingCanvas" xmlns:cx="http://schemas.microsoft.com/office/drawing/2014/chartex" xmlns:cx1="http://schemas.microsoft.com/office/drawing/2015/9/8/chartex" xmlns:cx2="http://schemas.microsoft.com/office/drawing/2015/10/21/chartex" xmlns:cx3="http://schemas.microsoft.com/office/drawing/2016/5/9/chartex" xmlns:cx4="http://schemas.microsoft.com/office/drawing/2016/5/10/chartex" xmlns:cx5="http://schemas.microsoft.com/office/drawing/2016/5/11/chartex" xmlns:cx6="http://schemas.microsoft.com/office/drawing/2016/5/12/chartex" xmlns:cx7="http://schemas.microsoft.com/office/drawing/2016/5/13/chartex" xmlns:cx8="http://schemas.microsoft.com/office/drawing/2016/5/14/chartex" xmlns:mc="http://schemas.openxmlformats.org/markup-compatibility/2006" xmlns:aink="http://schemas.microsoft.com/office/drawing/2016/ink" xmlns:am3d="http://schemas.microsoft.com/office/drawing/2017/model3d" xmlns:o="urn:schemas-microsoft-com:office:office" xmlns:oel="http://schemas.microsoft.com/office/2019/extlst" xmlns:r="http://schemas.openxmlformats.org/officeDocument/2006/relationships" xmlns:m="http://schemas.openxmlformats.org/officeDocument/2006/math" xmlns:v="urn:schemas-microsoft-com:vml" xmlns:wp14="http://schemas.microsoft.com/office/word/2010/wordprocessingDrawing" xmlns:wp="http://schemas.openxmlformats.org/drawingml/2006/wordprocessingDrawing" xmlns:w10="urn:schemas-microsoft-com:office:word" xmlns:w="http://schemas.openxmlformats.org/wordprocessingml/2006/main" xmlns:w14="http://schemas.microsoft.com/office/word/2010/wordml" xmlns:w15="http://schemas.microsoft.com/office/word/2012/wordml" xmlns:w16cex="http://schemas.microsoft.com/office/word/2018/wordml/cex" xmlns:w16cid="http://schemas.microsoft.com/office/word/2016/wordml/cid" xmlns:w16="http://schemas.microsoft.com/office/word/2018/wordml" xmlns:w16du="http://schemas.microsoft.com/office/word/2023/wordml/word16du" xmlns:w16sdtdh="http://schemas.microsoft.com/office/word/2020/wordml/sdtdatahash" xmlns:w16sdtfl="http://schemas.microsoft.com/office/word/2024/wordml/sdtformatlock" xmlns:w16se="http://schemas.microsoft.com/office/word/2015/wordml/symex" xmlns:wpg="http://schemas.microsoft.com/office/word/2010/wordprocessingGroup" xmlns:wpi="http://schemas.microsoft.com/office/word/2010/wordprocessingInk" xmlns:wne="http://schemas.microsoft.com/office/word/2006/wordml" xmlns:wps="http://schemas.microsoft.com/office/word/2010/wordprocessingShape" mc:Ignorable="w14 w15 w16se w16cid w16 w16cex w16sdtdh w16sdtfl w16du wp14">
   <w:endnote w:type="separator" w:id="-1">
     <w:p>
       <w:r>
@@ -19044,7 +20055,7 @@
 </file>
 
 <file path=word/footnotes.xml><?xml version="1.0" encoding="utf-8"?>
-<w:footnotes xmlns:wpc="http://schemas.microsoft.com/office/word/2010/wordprocessingCanvas" xmlns:cx="http://schemas.microsoft.com/office/drawing/2014/chartex" xmlns:cx1="http://schemas.microsoft.com/office/drawing/2015/9/8/chartex" xmlns:cx2="http://schemas.microsoft.com/office/drawing/2015/10/21/chartex" xmlns:cx3="http://schemas.microsoft.com/office/drawing/2016/5/9/chartex" xmlns:cx4="http://schemas.microsoft.com/office/drawing/2016/5/10/chartex" xmlns:cx5="http://schemas.microsoft.com/office/drawing/2016/5/11/chartex" xmlns:cx6="http://schemas.microsoft.com/office/drawing/2016/5/12/chartex" xmlns:cx7="http://schemas.microsoft.com/office/drawing/2016/5/13/chartex" xmlns:cx8="http://schemas.microsoft.com/office/drawing/2016/5/14/chartex" xmlns:mc="http://schemas.openxmlformats.org/markup-compatibility/2006" xmlns:aink="http://schemas.microsoft.com/office/drawing/2016/ink" xmlns:am3d="http://schemas.microsoft.com/office/drawing/2017/model3d" xmlns:o="urn:schemas-microsoft-com:office:office" xmlns:oel="http://schemas.microsoft.com/office/2019/extlst" xmlns:r="http://schemas.openxmlformats.org/officeDocument/2006/relationships" xmlns:m="http://schemas.openxmlformats.org/officeDocument/2006/math" xmlns:v="urn:schemas-microsoft-com:vml" xmlns:wp14="http://schemas.microsoft.com/office/word/2010/wordprocessingDrawing" xmlns:wp="http://schemas.openxmlformats.org/drawingml/2006/wordprocessingDrawing" xmlns:w10="urn:schemas-microsoft-com:office:word" xmlns:w="http://schemas.openxmlformats.org/wordprocessingml/2006/main" xmlns:w14="http://schemas.microsoft.com/office/word/2010/wordml" xmlns:w15="http://schemas.microsoft.com/office/word/2012/wordml" xmlns:w16cex="http://schemas.microsoft.com/office/word/2018/wordml/cex" xmlns:w16cid="http://schemas.microsoft.com/office/word/2016/wordml/cid" xmlns:w16="http://schemas.microsoft.com/office/word/2018/wordml" xmlns:w16sdtdh="http://schemas.microsoft.com/office/word/2020/wordml/sdtdatahash" xmlns:w16se="http://schemas.microsoft.com/office/word/2015/wordml/symex" xmlns:wpg="http://schemas.microsoft.com/office/word/2010/wordprocessingGroup" xmlns:wpi="http://schemas.microsoft.com/office/word/2010/wordprocessingInk" xmlns:wne="http://schemas.microsoft.com/office/word/2006/wordml" xmlns:wps="http://schemas.microsoft.com/office/word/2010/wordprocessingShape" mc:Ignorable="w14 w15 w16se w16cid w16 w16cex w16sdtdh wp14">
+<w:footnotes xmlns:wpc="http://schemas.microsoft.com/office/word/2010/wordprocessingCanvas" xmlns:cx="http://schemas.microsoft.com/office/drawing/2014/chartex" xmlns:cx1="http://schemas.microsoft.com/office/drawing/2015/9/8/chartex" xmlns:cx2="http://schemas.microsoft.com/office/drawing/2015/10/21/chartex" xmlns:cx3="http://schemas.microsoft.com/office/drawing/2016/5/9/chartex" xmlns:cx4="http://schemas.microsoft.com/office/drawing/2016/5/10/chartex" xmlns:cx5="http://schemas.microsoft.com/office/drawing/2016/5/11/chartex" xmlns:cx6="http://schemas.microsoft.com/office/drawing/2016/5/12/chartex" xmlns:cx7="http://schemas.microsoft.com/office/drawing/2016/5/13/chartex" xmlns:cx8="http://schemas.microsoft.com/office/drawing/2016/5/14/chartex" xmlns:mc="http://schemas.openxmlformats.org/markup-compatibility/2006" xmlns:aink="http://schemas.microsoft.com/office/drawing/2016/ink" xmlns:am3d="http://schemas.microsoft.com/office/drawing/2017/model3d" xmlns:o="urn:schemas-microsoft-com:office:office" xmlns:oel="http://schemas.microsoft.com/office/2019/extlst" xmlns:r="http://schemas.openxmlformats.org/officeDocument/2006/relationships" xmlns:m="http://schemas.openxmlformats.org/officeDocument/2006/math" xmlns:v="urn:schemas-microsoft-com:vml" xmlns:wp14="http://schemas.microsoft.com/office/word/2010/wordprocessingDrawing" xmlns:wp="http://schemas.openxmlformats.org/drawingml/2006/wordprocessingDrawing" xmlns:w10="urn:schemas-microsoft-com:office:word" xmlns:w="http://schemas.openxmlformats.org/wordprocessingml/2006/main" xmlns:w14="http://schemas.microsoft.com/office/word/2010/wordml" xmlns:w15="http://schemas.microsoft.com/office/word/2012/wordml" xmlns:w16cex="http://schemas.microsoft.com/office/word/2018/wordml/cex" xmlns:w16cid="http://schemas.microsoft.com/office/word/2016/wordml/cid" xmlns:w16="http://schemas.microsoft.com/office/word/2018/wordml" xmlns:w16du="http://schemas.microsoft.com/office/word/2023/wordml/word16du" xmlns:w16sdtdh="http://schemas.microsoft.com/office/word/2020/wordml/sdtdatahash" xmlns:w16sdtfl="http://schemas.microsoft.com/office/word/2024/wordml/sdtformatlock" xmlns:w16se="http://schemas.microsoft.com/office/word/2015/wordml/symex" xmlns:wpg="http://schemas.microsoft.com/office/word/2010/wordprocessingGroup" xmlns:wpi="http://schemas.microsoft.com/office/word/2010/wordprocessingInk" xmlns:wne="http://schemas.microsoft.com/office/word/2006/wordml" xmlns:wps="http://schemas.microsoft.com/office/word/2010/wordprocessingShape" mc:Ignorable="w14 w15 w16se w16cid w16 w16cex w16sdtdh w16sdtfl w16du wp14">
   <w:footnote w:type="separator" w:id="-1">
     <w:p>
       <w:r>
@@ -19063,7 +20074,7 @@
 </file>
 
 <file path=word/numbering.xml><?xml version="1.0" encoding="utf-8"?>
-<w:numbering xmlns:wpc="http://schemas.microsoft.com/office/word/2010/wordprocessingCanvas" xmlns:cx="http://schemas.microsoft.com/office/drawing/2014/chartex" xmlns:cx1="http://schemas.microsoft.com/office/drawing/2015/9/8/chartex" xmlns:cx2="http://schemas.microsoft.com/office/drawing/2015/10/21/chartex" xmlns:cx3="http://schemas.microsoft.com/office/drawing/2016/5/9/chartex" xmlns:cx4="http://schemas.microsoft.com/office/drawing/2016/5/10/chartex" xmlns:cx5="http://schemas.microsoft.com/office/drawing/2016/5/11/chartex" xmlns:cx6="http://schemas.microsoft.com/office/drawing/2016/5/12/chartex" xmlns:cx7="http://schemas.microsoft.com/office/drawing/2016/5/13/chartex" xmlns:cx8="http://schemas.microsoft.com/office/drawing/2016/5/14/chartex" xmlns:mc="http://schemas.openxmlformats.org/markup-compatibility/2006" xmlns:aink="http://schemas.microsoft.com/office/drawing/2016/ink" xmlns:am3d="http://schemas.microsoft.com/office/drawing/2017/model3d" xmlns:o="urn:schemas-microsoft-com:office:office" xmlns:oel="http://schemas.microsoft.com/office/2019/extlst" xmlns:r="http://schemas.openxmlformats.org/officeDocument/2006/relationships" xmlns:m="http://schemas.openxmlformats.org/officeDocument/2006/math" xmlns:v="urn:schemas-microsoft-com:vml" xmlns:wp14="http://schemas.microsoft.com/office/word/2010/wordprocessingDrawing" xmlns:wp="http://schemas.openxmlformats.org/drawingml/2006/wordprocessingDrawing" xmlns:w10="urn:schemas-microsoft-com:office:word" xmlns:w="http://schemas.openxmlformats.org/wordprocessingml/2006/main" xmlns:w14="http://schemas.microsoft.com/office/word/2010/wordml" xmlns:w15="http://schemas.microsoft.com/office/word/2012/wordml" xmlns:w16cex="http://schemas.microsoft.com/office/word/2018/wordml/cex" xmlns:w16cid="http://schemas.microsoft.com/office/word/2016/wordml/cid" xmlns:w16="http://schemas.microsoft.com/office/word/2018/wordml" xmlns:w16sdtdh="http://schemas.microsoft.com/office/word/2020/wordml/sdtdatahash" xmlns:w16se="http://schemas.microsoft.com/office/word/2015/wordml/symex" xmlns:wpg="http://schemas.microsoft.com/office/word/2010/wordprocessingGroup" xmlns:wpi="http://schemas.microsoft.com/office/word/2010/wordprocessingInk" xmlns:wne="http://schemas.microsoft.com/office/word/2006/wordml" xmlns:wps="http://schemas.microsoft.com/office/word/2010/wordprocessingShape" mc:Ignorable="w14 w15 w16se w16cid w16 w16cex w16sdtdh wp14">
+<w:numbering xmlns:wpc="http://schemas.microsoft.com/office/word/2010/wordprocessingCanvas" xmlns:cx="http://schemas.microsoft.com/office/drawing/2014/chartex" xmlns:cx1="http://schemas.microsoft.com/office/drawing/2015/9/8/chartex" xmlns:cx2="http://schemas.microsoft.com/office/drawing/2015/10/21/chartex" xmlns:cx3="http://schemas.microsoft.com/office/drawing/2016/5/9/chartex" xmlns:cx4="http://schemas.microsoft.com/office/drawing/2016/5/10/chartex" xmlns:cx5="http://schemas.microsoft.com/office/drawing/2016/5/11/chartex" xmlns:cx6="http://schemas.microsoft.com/office/drawing/2016/5/12/chartex" xmlns:cx7="http://schemas.microsoft.com/office/drawing/2016/5/13/chartex" xmlns:cx8="http://schemas.microsoft.com/office/drawing/2016/5/14/chartex" xmlns:mc="http://schemas.openxmlformats.org/markup-compatibility/2006" xmlns:aink="http://schemas.microsoft.com/office/drawing/2016/ink" xmlns:am3d="http://schemas.microsoft.com/office/drawing/2017/model3d" xmlns:o="urn:schemas-microsoft-com:office:office" xmlns:oel="http://schemas.microsoft.com/office/2019/extlst" xmlns:r="http://schemas.openxmlformats.org/officeDocument/2006/relationships" xmlns:m="http://schemas.openxmlformats.org/officeDocument/2006/math" xmlns:v="urn:schemas-microsoft-com:vml" xmlns:wp14="http://schemas.microsoft.com/office/word/2010/wordprocessingDrawing" xmlns:wp="http://schemas.openxmlformats.org/drawingml/2006/wordprocessingDrawing" xmlns:w10="urn:schemas-microsoft-com:office:word" xmlns:w="http://schemas.openxmlformats.org/wordprocessingml/2006/main" xmlns:w14="http://schemas.microsoft.com/office/word/2010/wordml" xmlns:w15="http://schemas.microsoft.com/office/word/2012/wordml" xmlns:w16cex="http://schemas.microsoft.com/office/word/2018/wordml/cex" xmlns:w16cid="http://schemas.microsoft.com/office/word/2016/wordml/cid" xmlns:w16="http://schemas.microsoft.com/office/word/2018/wordml" xmlns:w16du="http://schemas.microsoft.com/office/word/2023/wordml/word16du" xmlns:w16sdtdh="http://schemas.microsoft.com/office/word/2020/wordml/sdtdatahash" xmlns:w16sdtfl="http://schemas.microsoft.com/office/word/2024/wordml/sdtformatlock" xmlns:w16se="http://schemas.microsoft.com/office/word/2015/wordml/symex" xmlns:wpg="http://schemas.microsoft.com/office/word/2010/wordprocessingGroup" xmlns:wpi="http://schemas.microsoft.com/office/word/2010/wordprocessingInk" xmlns:wne="http://schemas.microsoft.com/office/word/2006/wordml" xmlns:wps="http://schemas.microsoft.com/office/word/2010/wordprocessingShape" mc:Ignorable="w14 w15 w16se w16cid w16 w16cex w16sdtdh w16sdtfl w16du wp14">
   <w:abstractNum w:abstractNumId="0" w15:restartNumberingAfterBreak="0">
     <w:nsid w:val="006E1F6B"/>
     <w:multiLevelType w:val="hybridMultilevel"/>
@@ -26683,7 +27694,7 @@
 </file>
 
 <file path=word/styles.xml><?xml version="1.0" encoding="utf-8"?>
-<w:styles xmlns:mc="http://schemas.openxmlformats.org/markup-compatibility/2006" xmlns:r="http://schemas.openxmlformats.org/officeDocument/2006/relationships" xmlns:w="http://schemas.openxmlformats.org/wordprocessingml/2006/main" xmlns:w14="http://schemas.microsoft.com/office/word/2010/wordml" xmlns:w15="http://schemas.microsoft.com/office/word/2012/wordml" xmlns:w16cex="http://schemas.microsoft.com/office/word/2018/wordml/cex" xmlns:w16cid="http://schemas.microsoft.com/office/word/2016/wordml/cid" xmlns:w16="http://schemas.microsoft.com/office/word/2018/wordml" xmlns:w16sdtdh="http://schemas.microsoft.com/office/word/2020/wordml/sdtdatahash" xmlns:w16se="http://schemas.microsoft.com/office/word/2015/wordml/symex" mc:Ignorable="w14 w15 w16se w16cid w16 w16cex w16sdtdh">
+<w:styles xmlns:mc="http://schemas.openxmlformats.org/markup-compatibility/2006" xmlns:r="http://schemas.openxmlformats.org/officeDocument/2006/relationships" xmlns:w="http://schemas.openxmlformats.org/wordprocessingml/2006/main" xmlns:w14="http://schemas.microsoft.com/office/word/2010/wordml" xmlns:w15="http://schemas.microsoft.com/office/word/2012/wordml" xmlns:w16cex="http://schemas.microsoft.com/office/word/2018/wordml/cex" xmlns:w16cid="http://schemas.microsoft.com/office/word/2016/wordml/cid" xmlns:w16="http://schemas.microsoft.com/office/word/2018/wordml" xmlns:w16du="http://schemas.microsoft.com/office/word/2023/wordml/word16du" xmlns:w16sdtdh="http://schemas.microsoft.com/office/word/2020/wordml/sdtdatahash" xmlns:w16sdtfl="http://schemas.microsoft.com/office/word/2024/wordml/sdtformatlock" xmlns:w16se="http://schemas.microsoft.com/office/word/2015/wordml/symex" mc:Ignorable="w14 w15 w16se w16cid w16 w16cex w16sdtdh w16sdtfl w16du">
   <w:docDefaults>
     <w:rPrDefault>
       <w:rPr>

</xml_diff>